<commit_message>
capstone 2 present 2
</commit_message>
<xml_diff>
--- a/Capstone Two/capstone_two_final_report.docx
+++ b/Capstone Two/capstone_two_final_report.docx
@@ -8,13 +8,8 @@
         <w:jc w:val="center"/>
       </w:pPr>
       <w:r>
-        <w:t xml:space="preserve">Final Report: Predicting air quality due to wildfire </w:t>
-      </w:r>
-      <w:proofErr w:type="gramStart"/>
-      <w:r>
-        <w:t>smoke</w:t>
-      </w:r>
-      <w:proofErr w:type="gramEnd"/>
+        <w:t>Final Report: Predicting air quality due to wildfire smoke</w:t>
+      </w:r>
     </w:p>
     <w:p>
       <w:pPr>
@@ -103,15 +98,7 @@
         <w:t>“</w:t>
       </w:r>
       <w:r>
-        <w:t xml:space="preserve">Wildfires that burn near populated areas can have significant impact on the environment, property, livestock and human mortality and morbidity depending on the size, </w:t>
-      </w:r>
-      <w:proofErr w:type="gramStart"/>
-      <w:r>
-        <w:t>speed</w:t>
-      </w:r>
-      <w:proofErr w:type="gramEnd"/>
-      <w:r>
-        <w:t xml:space="preserve"> and proximity to the fire, and whether the population has advanced warning to evacuate.</w:t>
+        <w:t>Wildfires that burn near populated areas can have significant impact on the environment, property, livestock and human mortality and morbidity depending on the size, speed and proximity to the fire, and whether the population has advanced warning to evacuate.</w:t>
       </w:r>
       <w:r>
         <w:t xml:space="preserve"> </w:t>
@@ -145,15 +132,7 @@
         <w:t xml:space="preserve"> </w:t>
       </w:r>
       <w:r>
-        <w:t xml:space="preserve">from wildfire smoke is associated with premature deaths in the general population, and can cause and exacerbate diseases of the lungs, heart, brain/nervous system, skin, gut, kidney, eyes, </w:t>
-      </w:r>
-      <w:proofErr w:type="gramStart"/>
-      <w:r>
-        <w:t>nose</w:t>
-      </w:r>
-      <w:proofErr w:type="gramEnd"/>
-      <w:r>
-        <w:t xml:space="preserve"> and liver. It has also been shown to lead to cognitive impairment and memory loss. Firefighters and emergency response workers are also greatly impacted by injuries, burns and smoke inhalation, particularly at high concentrations.</w:t>
+        <w:t>from wildfire smoke is associated with premature deaths in the general population, and can cause and exacerbate diseases of the lungs, heart, brain/nervous system, skin, gut, kidney, eyes, nose and liver. It has also been shown to lead to cognitive impairment and memory loss. Firefighters and emergency response workers are also greatly impacted by injuries, burns and smoke inhalation, particularly at high concentrations.</w:t>
       </w:r>
       <w:r>
         <w:t>”</w:t>
@@ -179,15 +158,7 @@
         <w:t xml:space="preserve"> (with diameters 2.5 micrometers or smaller)</w:t>
       </w:r>
       <w:r>
-        <w:t xml:space="preserve">, </w:t>
-      </w:r>
-      <w:proofErr w:type="gramStart"/>
-      <w:r>
-        <w:t>in order to</w:t>
-      </w:r>
-      <w:proofErr w:type="gramEnd"/>
-      <w:r>
-        <w:t xml:space="preserve"> inform the </w:t>
+        <w:t xml:space="preserve">, in order to inform the </w:t>
       </w:r>
       <w:r>
         <w:t>public</w:t>
@@ -264,23 +235,7 @@
         <w:t>PM</w:t>
       </w:r>
       <w:r>
-        <w:t>2.5 concentration (‘</w:t>
-      </w:r>
-      <w:proofErr w:type="spellStart"/>
-      <w:r>
-        <w:t>DS_PM_pred</w:t>
-      </w:r>
-      <w:proofErr w:type="spellEnd"/>
-      <w:r>
-        <w:t xml:space="preserve">’) which indicates fine particulate matter most associated to wildfires (2.5 micrometers and smaller). According to the WHO and EPA, the recommended short-term (24-hour) PM 2.5 level is 15 </w:t>
-      </w:r>
-      <w:proofErr w:type="spellStart"/>
-      <w:r>
-        <w:t>μg</w:t>
-      </w:r>
-      <w:proofErr w:type="spellEnd"/>
-      <w:r>
-        <w:t>/m3.</w:t>
+        <w:t>2.5 concentration (‘DS_PM_pred’) which indicates fine particulate matter most associated to wildfires (2.5 micrometers and smaller). According to the WHO and EPA, the recommended short-term (24-hour) PM 2.5 level is 15 μg/m3.</w:t>
       </w:r>
     </w:p>
     <w:p>
@@ -310,15 +265,7 @@
         </w:numPr>
       </w:pPr>
       <w:r>
-        <w:t>'</w:t>
-      </w:r>
-      <w:proofErr w:type="spellStart"/>
-      <w:r>
-        <w:t>statefips</w:t>
-      </w:r>
-      <w:proofErr w:type="spellEnd"/>
-      <w:r>
-        <w:t>'</w:t>
+        <w:t>'statefips'</w:t>
       </w:r>
       <w:r>
         <w:t>,</w:t>
@@ -327,29 +274,13 @@
         <w:t xml:space="preserve"> </w:t>
       </w:r>
       <w:r>
-        <w:t>‘</w:t>
-      </w:r>
-      <w:proofErr w:type="spellStart"/>
-      <w:r>
-        <w:t>countyfips</w:t>
-      </w:r>
-      <w:proofErr w:type="spellEnd"/>
-      <w:r>
-        <w:t>’,</w:t>
+        <w:t>‘countyfips’,</w:t>
       </w:r>
       <w:r>
         <w:t xml:space="preserve"> </w:t>
       </w:r>
       <w:r>
-        <w:t>'</w:t>
-      </w:r>
-      <w:proofErr w:type="spellStart"/>
-      <w:r>
-        <w:t>ctfips</w:t>
-      </w:r>
-      <w:proofErr w:type="spellEnd"/>
-      <w:r>
-        <w:t>'</w:t>
+        <w:t>'ctfips'</w:t>
       </w:r>
       <w:r>
         <w:t>: Data naming California</w:t>
@@ -367,31 +298,7 @@
         </w:numPr>
       </w:pPr>
       <w:r>
-        <w:t>'</w:t>
-      </w:r>
-      <w:proofErr w:type="spellStart"/>
-      <w:r>
-        <w:t>DS_PM_pred</w:t>
-      </w:r>
-      <w:proofErr w:type="spellEnd"/>
-      <w:r>
-        <w:t xml:space="preserve">': Mean estimated 24-hour average PM2.5 concentration in </w:t>
-      </w:r>
-      <w:proofErr w:type="spellStart"/>
-      <w:r>
-        <w:t>μg</w:t>
-      </w:r>
-      <w:proofErr w:type="spellEnd"/>
-      <w:r>
-        <w:t>/</w:t>
-      </w:r>
-      <w:proofErr w:type="gramStart"/>
-      <w:r>
-        <w:t>m3</w:t>
-      </w:r>
-      <w:proofErr w:type="gramEnd"/>
-      <w:r>
-        <w:t xml:space="preserve"> </w:t>
+        <w:t xml:space="preserve">'DS_PM_pred': Mean estimated 24-hour average PM2.5 concentration in μg/m3 </w:t>
       </w:r>
     </w:p>
     <w:p>
@@ -403,15 +310,7 @@
         </w:numPr>
       </w:pPr>
       <w:r>
-        <w:t>'</w:t>
-      </w:r>
-      <w:proofErr w:type="spellStart"/>
-      <w:r>
-        <w:t>DS_PM_stdd</w:t>
-      </w:r>
-      <w:proofErr w:type="spellEnd"/>
-      <w:r>
-        <w:t>': Standard error of the estimated PM2.5 concentration</w:t>
+        <w:t>'DS_PM_stdd': Standard error of the estimated PM2.5 concentration</w:t>
       </w:r>
     </w:p>
     <w:p/>
@@ -432,23 +331,7 @@
         <w:pStyle w:val="ListParagraph"/>
       </w:pPr>
       <w:r>
-        <w:t xml:space="preserve">The Automated Surface Observing System (ASOS) </w:t>
-      </w:r>
-      <w:proofErr w:type="gramStart"/>
-      <w:r>
-        <w:t>is considered to be</w:t>
-      </w:r>
-      <w:proofErr w:type="gramEnd"/>
-      <w:r>
-        <w:t xml:space="preserve"> the flagship automated observing network. Located at airports, the ASOS stations provide essential observations for the National Weather Service (NWS), the Federal Aviation Administration (FAA), and the Department of Defense (DOD). The primary function of the ASOS stations </w:t>
-      </w:r>
-      <w:proofErr w:type="gramStart"/>
-      <w:r>
-        <w:t>are</w:t>
-      </w:r>
-      <w:proofErr w:type="gramEnd"/>
-      <w:r>
-        <w:t xml:space="preserve"> to take minute-by-minute observations and generate basic weather reports.</w:t>
+        <w:t>The Automated Surface Observing System (ASOS) is considered to be the flagship automated observing network. Located at airports, the ASOS stations provide essential observations for the National Weather Service (NWS), the Federal Aviation Administration (FAA), and the Department of Defense (DOD). The primary function of the ASOS stations are to take minute-by-minute observations and generate basic weather reports.</w:t>
       </w:r>
       <w:r>
         <w:t xml:space="preserve"> </w:t>
@@ -466,15 +349,7 @@
         </w:numPr>
       </w:pPr>
       <w:r>
-        <w:t xml:space="preserve">'station': </w:t>
-      </w:r>
-      <w:proofErr w:type="gramStart"/>
-      <w:r>
-        <w:t>three or four character</w:t>
-      </w:r>
-      <w:proofErr w:type="gramEnd"/>
-      <w:r>
-        <w:t xml:space="preserve"> site identifier </w:t>
+        <w:t xml:space="preserve">'station': three or four character site identifier </w:t>
       </w:r>
     </w:p>
     <w:p>
@@ -498,23 +373,7 @@
         </w:numPr>
       </w:pPr>
       <w:r>
-        <w:t>'</w:t>
-      </w:r>
-      <w:proofErr w:type="spellStart"/>
-      <w:r>
-        <w:t>lon</w:t>
-      </w:r>
-      <w:proofErr w:type="spellEnd"/>
-      <w:r>
-        <w:t>','</w:t>
-      </w:r>
-      <w:proofErr w:type="spellStart"/>
-      <w:r>
-        <w:t>lat</w:t>
-      </w:r>
-      <w:proofErr w:type="spellEnd"/>
-      <w:r>
-        <w:t xml:space="preserve">': longitude and latitude </w:t>
+        <w:t xml:space="preserve">'lon','lat': longitude and latitude </w:t>
       </w:r>
     </w:p>
     <w:p>
@@ -526,15 +385,7 @@
         </w:numPr>
       </w:pPr>
       <w:r>
-        <w:t>'</w:t>
-      </w:r>
-      <w:proofErr w:type="spellStart"/>
-      <w:r>
-        <w:t>tmpf</w:t>
-      </w:r>
-      <w:proofErr w:type="spellEnd"/>
-      <w:r>
-        <w:t xml:space="preserve">': Air Temperature in Fahrenheit, typically @ 2 meters </w:t>
+        <w:t xml:space="preserve">'tmpf': Air Temperature in Fahrenheit, typically @ 2 meters </w:t>
       </w:r>
     </w:p>
     <w:p>
@@ -546,15 +397,7 @@
         </w:numPr>
       </w:pPr>
       <w:r>
-        <w:t>'</w:t>
-      </w:r>
-      <w:proofErr w:type="spellStart"/>
-      <w:r>
-        <w:t>relh</w:t>
-      </w:r>
-      <w:proofErr w:type="spellEnd"/>
-      <w:r>
-        <w:t>': Relative Humidity in %</w:t>
+        <w:t>'relh': Relative Humidity in %</w:t>
       </w:r>
     </w:p>
     <w:p>
@@ -566,15 +409,7 @@
         </w:numPr>
       </w:pPr>
       <w:r>
-        <w:t xml:space="preserve"> '</w:t>
-      </w:r>
-      <w:proofErr w:type="spellStart"/>
-      <w:r>
-        <w:t>drct</w:t>
-      </w:r>
-      <w:proofErr w:type="spellEnd"/>
-      <w:r>
-        <w:t xml:space="preserve">': Wind Direction in degrees from true north </w:t>
+        <w:t xml:space="preserve"> 'drct': Wind Direction in degrees from true north </w:t>
       </w:r>
     </w:p>
     <w:p>
@@ -586,13 +421,8 @@
         </w:numPr>
       </w:pPr>
       <w:r>
-        <w:t xml:space="preserve">'sped': Wind Speed in </w:t>
-      </w:r>
-      <w:proofErr w:type="gramStart"/>
-      <w:r>
-        <w:t>mph</w:t>
-      </w:r>
-      <w:proofErr w:type="gramEnd"/>
+        <w:t>'sped': Wind Speed in mph</w:t>
+      </w:r>
     </w:p>
     <w:p>
       <w:pPr>
@@ -629,15 +459,7 @@
         <w:t xml:space="preserve">We drop all values not associated to the San Francisco </w:t>
       </w:r>
       <w:r>
-        <w:t xml:space="preserve">metropolitan area: Before downloading the datasets, we can use the </w:t>
-      </w:r>
-      <w:proofErr w:type="gramStart"/>
-      <w:r>
-        <w:t>API’s</w:t>
-      </w:r>
-      <w:proofErr w:type="gramEnd"/>
-      <w:r>
-        <w:t xml:space="preserve"> to restrict to California, and then to San Francsico. Afterwards, we can drop any extra identifiers associated to San Francisco in ‘df1’.</w:t>
+        <w:t>metropolitan area: Before downloading the datasets, we can use the API’s to restrict to California, and then to San Francsico. Afterwards, we can drop any extra identifiers associated to San Francisco in ‘df1’.</w:t>
       </w:r>
     </w:p>
     <w:p>
@@ -694,7 +516,6 @@
       <w:r>
         <w:t xml:space="preserve">We convert both data frames into </w:t>
       </w:r>
-      <w:proofErr w:type="spellStart"/>
       <w:r>
         <w:rPr>
           <w:rFonts w:ascii="Courier New" w:hAnsi="Courier New" w:cs="Courier New"/>
@@ -703,11 +524,9 @@
         </w:rPr>
         <w:t>GeoDataFrames</w:t>
       </w:r>
-      <w:proofErr w:type="spellEnd"/>
       <w:r>
         <w:t xml:space="preserve"> and take advantage of </w:t>
       </w:r>
-      <w:proofErr w:type="spellStart"/>
       <w:r>
         <w:rPr>
           <w:rFonts w:ascii="Courier New" w:hAnsi="Courier New" w:cs="Courier New"/>
@@ -716,7 +535,6 @@
         </w:rPr>
         <w:t>geopandas</w:t>
       </w:r>
-      <w:proofErr w:type="spellEnd"/>
       <w:r>
         <w:t xml:space="preserve"> to deal with geodata. </w:t>
       </w:r>
@@ -753,13 +571,8 @@
       <w:r>
         <w:t xml:space="preserve">perform an inner </w:t>
       </w:r>
-      <w:proofErr w:type="gramStart"/>
-      <w:r>
-        <w:t>merge</w:t>
-      </w:r>
-      <w:proofErr w:type="gramEnd"/>
-      <w:r>
-        <w:t xml:space="preserve"> along the weather stations</w:t>
+      <w:r>
+        <w:t>merge along the weather stations</w:t>
       </w:r>
       <w:r>
         <w:t xml:space="preserve"> and dates</w:t>
@@ -810,15 +623,7 @@
     </w:p>
     <w:p>
       <w:r>
-        <w:t xml:space="preserve">The newly merged </w:t>
-      </w:r>
-      <w:proofErr w:type="spellStart"/>
-      <w:r>
-        <w:t>dataframe</w:t>
-      </w:r>
-      <w:proofErr w:type="spellEnd"/>
-      <w:r>
-        <w:t xml:space="preserve"> now must be analyzed for important features and </w:t>
+        <w:t xml:space="preserve">The newly merged dataframe now must be analyzed for important features and </w:t>
       </w:r>
       <w:r>
         <w:t xml:space="preserve">experimented on </w:t>
@@ -836,15 +641,7 @@
         <w:t xml:space="preserve">Here are some quick facts </w:t>
       </w:r>
       <w:r>
-        <w:t xml:space="preserve">about this </w:t>
-      </w:r>
-      <w:proofErr w:type="spellStart"/>
-      <w:r>
-        <w:t>dataframe</w:t>
-      </w:r>
-      <w:proofErr w:type="spellEnd"/>
-      <w:r>
-        <w:t xml:space="preserve"> before proceeding</w:t>
+        <w:t>about this dataframe before proceeding</w:t>
       </w:r>
       <w:r>
         <w:t>:</w:t>
@@ -889,13 +686,8 @@
         </w:numPr>
       </w:pPr>
       <w:r>
-        <w:t xml:space="preserve">8 features, 1 </w:t>
-      </w:r>
-      <w:proofErr w:type="gramStart"/>
-      <w:r>
-        <w:t>label</w:t>
-      </w:r>
-      <w:proofErr w:type="gramEnd"/>
+        <w:t>8 features, 1 label</w:t>
+      </w:r>
     </w:p>
     <w:p>
       <w:r>
@@ -913,11 +705,9 @@
       <w:r>
         <w:t>‘</w:t>
       </w:r>
-      <w:proofErr w:type="spellStart"/>
       <w:r>
         <w:t>DS_PM_pred</w:t>
       </w:r>
-      <w:proofErr w:type="spellEnd"/>
       <w:r>
         <w:t>’</w:t>
       </w:r>
@@ -934,23 +724,7 @@
         </w:numPr>
       </w:pPr>
       <w:r>
-        <w:t>'</w:t>
-      </w:r>
-      <w:proofErr w:type="spellStart"/>
-      <w:r>
-        <w:t>DS_PM_stdd</w:t>
-      </w:r>
-      <w:proofErr w:type="spellEnd"/>
-      <w:r>
-        <w:t>': Standard error of the estimated PM2.5 concentration is not a physical metric, rather highly derivative of "</w:t>
-      </w:r>
-      <w:proofErr w:type="spellStart"/>
-      <w:r>
-        <w:t>DS_PM_pred</w:t>
-      </w:r>
-      <w:proofErr w:type="spellEnd"/>
-      <w:r>
-        <w:t xml:space="preserve">". </w:t>
+        <w:t xml:space="preserve">'DS_PM_stdd': Standard error of the estimated PM2.5 concentration is not a physical metric, rather highly derivative of "DS_PM_pred". </w:t>
       </w:r>
       <w:r>
         <w:t>(</w:t>
@@ -993,15 +767,7 @@
         <w:t xml:space="preserve"> of an OLS </w:t>
       </w:r>
       <w:r>
-        <w:t>would be .9 if '</w:t>
-      </w:r>
-      <w:proofErr w:type="spellStart"/>
-      <w:r>
-        <w:t>DS_PM_stdd</w:t>
-      </w:r>
-      <w:proofErr w:type="spellEnd"/>
-      <w:r>
-        <w:t>' were included, which is too dramatic.</w:t>
+        <w:t>would be .9 if 'DS_PM_stdd' were included, which is too dramatic.</w:t>
       </w:r>
       <w:r>
         <w:t>)</w:t>
@@ -1025,31 +791,7 @@
         </w:numPr>
       </w:pPr>
       <w:r>
-        <w:t>There is higher anticorrelation with wind speed 'sped' and wind direction '</w:t>
-      </w:r>
-      <w:proofErr w:type="spellStart"/>
-      <w:r>
-        <w:t>drct</w:t>
-      </w:r>
-      <w:proofErr w:type="spellEnd"/>
-      <w:r>
-        <w:t>' than the time of the year in 'valid' and relative humidity '</w:t>
-      </w:r>
-      <w:proofErr w:type="spellStart"/>
-      <w:r>
-        <w:t>relh</w:t>
-      </w:r>
-      <w:proofErr w:type="spellEnd"/>
-      <w:r>
-        <w:t>'. This makes sense as we are not concerned with air quality in general, but the type of particle that is most associated with wildfires which can be blown in. Temperature '</w:t>
-      </w:r>
-      <w:proofErr w:type="spellStart"/>
-      <w:r>
-        <w:t>tmpf</w:t>
-      </w:r>
-      <w:proofErr w:type="spellEnd"/>
-      <w:r>
-        <w:t>' does not vary in extremes in the Bay Area where San Francsico is, so it makes sense that Summer (</w:t>
+        <w:t>There is higher anticorrelation with wind speed 'sped' and wind direction 'drct' than the time of the year in 'valid' and relative humidity 'relh'. This makes sense as we are not concerned with air quality in general, but the type of particle that is most associated with wildfires which can be blown in. Temperature 'tmpf' does not vary in extremes in the Bay Area where San Francsico is, so it makes sense that Summer (</w:t>
       </w:r>
       <w:r>
         <w:t>measured</w:t>
@@ -1088,15 +830,7 @@
         <w:t xml:space="preserve">displayed </w:t>
       </w:r>
       <w:r>
-        <w:t>"</w:t>
-      </w:r>
-      <w:proofErr w:type="spellStart"/>
-      <w:r>
-        <w:t>DS_PM_pred</w:t>
-      </w:r>
-      <w:proofErr w:type="spellEnd"/>
-      <w:r>
-        <w:t xml:space="preserve">" </w:t>
+        <w:t xml:space="preserve">"DS_PM_pred" </w:t>
       </w:r>
       <w:r>
         <w:t>as</w:t>
@@ -1104,13 +838,23 @@
       <w:r>
         <w:t xml:space="preserve"> generally similar throughout </w:t>
       </w:r>
-      <w:proofErr w:type="gramStart"/>
-      <w:r>
-        <w:t>all of</w:t>
-      </w:r>
-      <w:proofErr w:type="gramEnd"/>
-      <w:r>
-        <w:t xml:space="preserve"> the stations around San Francsico. However, latitude may the station either in a geographical valley or closer to a wildfire. Given the mountains to the East, longitude may play less of a role as the air the blows in be affected.</w:t>
+      <w:r>
+        <w:t>all</w:t>
+      </w:r>
+      <w:r>
+        <w:t xml:space="preserve"> the stations around San Francsico. However, latitude may</w:t>
+      </w:r>
+      <w:r>
+        <w:t xml:space="preserve"> place</w:t>
+      </w:r>
+      <w:r>
+        <w:t xml:space="preserve"> the station either in a geographical valley or closer to a wildfire. Given the mountains to the East, longitude may play less of a role as the air </w:t>
+      </w:r>
+      <w:r>
+        <w:t>flow is blocked in those directions</w:t>
+      </w:r>
+      <w:r>
+        <w:t>.</w:t>
       </w:r>
     </w:p>
     <w:p>
@@ -1401,31 +1145,7 @@
         <w:t xml:space="preserve">…. </w:t>
       </w:r>
       <w:r>
-        <w:t xml:space="preserve">The fire caused at least 85 civilian </w:t>
-      </w:r>
-      <w:proofErr w:type="gramStart"/>
-      <w:r>
-        <w:t>fatalities, and</w:t>
-      </w:r>
-      <w:proofErr w:type="gramEnd"/>
-      <w:r>
-        <w:t xml:space="preserve"> injured 12 civilians and five firefighters. It covered an area of 153,336 acres, and destroyed more than 18,000 structures, with most of the destruction occurring within the first four hours. The towns of Paradise and </w:t>
-      </w:r>
-      <w:proofErr w:type="spellStart"/>
-      <w:r>
-        <w:t>Concow</w:t>
-      </w:r>
-      <w:proofErr w:type="spellEnd"/>
-      <w:r>
-        <w:t xml:space="preserve"> were almost </w:t>
-      </w:r>
-      <w:proofErr w:type="gramStart"/>
-      <w:r>
-        <w:t>completely destroyed</w:t>
-      </w:r>
-      <w:proofErr w:type="gramEnd"/>
-      <w:r>
-        <w:t>, each losing about 95% of their structures.</w:t>
+        <w:t>The fire caused at least 85 civilian fatalities, and injured 12 civilians and five firefighters. It covered an area of 153,336 acres, and destroyed more than 18,000 structures, with most of the destruction occurring within the first four hours. The towns of Paradise and Concow were almost completely destroyed, each losing about 95% of their structures.</w:t>
       </w:r>
       <w:r>
         <w:t xml:space="preserve">” </w:t>
@@ -1802,23 +1522,7 @@
       </w:pPr>
       <w:r>
         <w:lastRenderedPageBreak/>
-        <w:t>'</w:t>
-      </w:r>
-      <w:proofErr w:type="spellStart"/>
-      <w:r>
-        <w:t>DS_PM_pred</w:t>
-      </w:r>
-      <w:proofErr w:type="spellEnd"/>
-      <w:r>
-        <w:t xml:space="preserve">': We expect for the most part to be right skewed because of wildfire, while </w:t>
-      </w:r>
-      <w:proofErr w:type="gramStart"/>
-      <w:r>
-        <w:t>the majority of</w:t>
-      </w:r>
-      <w:proofErr w:type="gramEnd"/>
-      <w:r>
-        <w:t xml:space="preserve"> the data reflects safe air quality levels. </w:t>
+        <w:t xml:space="preserve">'DS_PM_pred': We expect for the most part to be right skewed because of wildfire, while the majority of the data reflects safe air quality levels. </w:t>
       </w:r>
     </w:p>
     <w:p>
@@ -1833,15 +1537,7 @@
         </w:tabs>
       </w:pPr>
       <w:r>
-        <w:t>'</w:t>
-      </w:r>
-      <w:proofErr w:type="spellStart"/>
-      <w:r>
-        <w:t>tmpf</w:t>
-      </w:r>
-      <w:proofErr w:type="spellEnd"/>
-      <w:r>
-        <w:t xml:space="preserve">': This is almost normal and may just need scaling. </w:t>
+        <w:t xml:space="preserve">'tmpf': This is almost normal and may just need scaling. </w:t>
       </w:r>
     </w:p>
     <w:p>
@@ -1856,15 +1552,7 @@
         </w:tabs>
       </w:pPr>
       <w:r>
-        <w:t>'</w:t>
-      </w:r>
-      <w:proofErr w:type="spellStart"/>
-      <w:r>
-        <w:t>relh</w:t>
-      </w:r>
-      <w:proofErr w:type="spellEnd"/>
-      <w:r>
-        <w:t xml:space="preserve">': There is a slight left skew. </w:t>
+        <w:t xml:space="preserve">'relh': There is a slight left skew. </w:t>
       </w:r>
     </w:p>
     <w:p>
@@ -1879,15 +1567,7 @@
         </w:tabs>
       </w:pPr>
       <w:r>
-        <w:t>'</w:t>
-      </w:r>
-      <w:proofErr w:type="spellStart"/>
-      <w:r>
-        <w:t>drct</w:t>
-      </w:r>
-      <w:proofErr w:type="spellEnd"/>
-      <w:r>
-        <w:t xml:space="preserve">': The wind direction may be default 0 when there is no wind speed. Otherwise, as a coastal city, the wind direction remains one way most of the time. </w:t>
+        <w:t xml:space="preserve">'drct': The wind direction may be default 0 when there is no wind speed. Otherwise, as a coastal city, the wind direction remains one way most of the time. </w:t>
       </w:r>
     </w:p>
     <w:p>
@@ -1931,23 +1611,7 @@
         <w:t>made</w:t>
       </w:r>
       <w:r>
-        <w:t xml:space="preserve"> between ‘</w:t>
-      </w:r>
-      <w:proofErr w:type="spellStart"/>
-      <w:r>
-        <w:t>StandardScaler</w:t>
-      </w:r>
-      <w:proofErr w:type="spellEnd"/>
-      <w:r>
-        <w:t>’ and ‘</w:t>
-      </w:r>
-      <w:proofErr w:type="spellStart"/>
-      <w:r>
-        <w:t>RobustScaler</w:t>
-      </w:r>
-      <w:proofErr w:type="spellEnd"/>
-      <w:r>
-        <w:t xml:space="preserve">’ to see if accounting for outliers would make a difference. In a simple OLS model, the </w:t>
+        <w:t xml:space="preserve"> between ‘StandardScaler’ and ‘RobustScaler’ to see if accounting for outliers would make a difference. In a simple OLS model, the </w:t>
       </w:r>
       <m:oMath>
         <m:sSup>
@@ -2027,21 +1691,7 @@
         <w:rPr>
           <w:rFonts w:eastAsiaTheme="minorEastAsia"/>
         </w:rPr>
-        <w:t xml:space="preserve"> In the end, a ‘</w:t>
-      </w:r>
-      <w:proofErr w:type="spellStart"/>
-      <w:r>
-        <w:rPr>
-          <w:rFonts w:eastAsiaTheme="minorEastAsia"/>
-        </w:rPr>
-        <w:t>MinMaxScaler</w:t>
-      </w:r>
-      <w:proofErr w:type="spellEnd"/>
-      <w:r>
-        <w:rPr>
-          <w:rFonts w:eastAsiaTheme="minorEastAsia"/>
-        </w:rPr>
-        <w:t>’ was used as it was more appropriate for the LSTM model later used.</w:t>
+        <w:t xml:space="preserve"> In the end, a ‘MinMaxScaler’ was used as it was more appropriate for the LSTM model later used.</w:t>
       </w:r>
     </w:p>
     <w:p>
@@ -2420,13 +2070,8 @@
         <w:t>L</w:t>
       </w:r>
       <w:r>
-        <w:t xml:space="preserve">asso </w:t>
-      </w:r>
-      <w:proofErr w:type="gramStart"/>
-      <w:r>
-        <w:t>regression</w:t>
-      </w:r>
-      <w:proofErr w:type="gramEnd"/>
+        <w:t>asso regression</w:t>
+      </w:r>
     </w:p>
     <w:p>
       <w:pPr>
@@ -2440,15 +2085,7 @@
         <w:t>R</w:t>
       </w:r>
       <w:r>
-        <w:t xml:space="preserve">oot </w:t>
-      </w:r>
-      <w:proofErr w:type="gramStart"/>
-      <w:r>
-        <w:t>mean</w:t>
-      </w:r>
-      <w:proofErr w:type="gramEnd"/>
-      <w:r>
-        <w:t xml:space="preserve"> squared error as comparison.</w:t>
+        <w:t>oot mean squared error as comparison.</w:t>
       </w:r>
     </w:p>
     <w:p/>
@@ -2466,15 +2103,7 @@
         </w:numPr>
       </w:pPr>
       <w:r>
-        <w:t>‘</w:t>
-      </w:r>
-      <w:proofErr w:type="spellStart"/>
-      <w:r>
-        <w:t>MinMaxScaler</w:t>
-      </w:r>
-      <w:proofErr w:type="spellEnd"/>
-      <w:r>
-        <w:t xml:space="preserve">’, </w:t>
+        <w:t xml:space="preserve">‘MinMaxScaler’, </w:t>
       </w:r>
     </w:p>
     <w:p>
@@ -2504,15 +2133,7 @@
         </w:numPr>
       </w:pPr>
       <w:r>
-        <w:t>‘</w:t>
-      </w:r>
-      <w:proofErr w:type="spellStart"/>
-      <w:r>
-        <w:t>TimeSeriesSplit</w:t>
-      </w:r>
-      <w:proofErr w:type="spellEnd"/>
-      <w:r>
-        <w:t xml:space="preserve">’ with 8 splits (1 split for each season). </w:t>
+        <w:t xml:space="preserve">‘TimeSeriesSplit’ with 8 splits (1 split for each season). </w:t>
       </w:r>
     </w:p>
     <w:p>
@@ -2544,15 +2165,7 @@
         </w:numPr>
       </w:pPr>
       <w:r>
-        <w:t>‘</w:t>
-      </w:r>
-      <w:proofErr w:type="spellStart"/>
-      <w:r>
-        <w:t>MinMaxScaler</w:t>
-      </w:r>
-      <w:proofErr w:type="spellEnd"/>
-      <w:r>
-        <w:t>’,</w:t>
+        <w:t>‘MinMaxScaler’,</w:t>
       </w:r>
     </w:p>
     <w:p>
@@ -2686,13 +2299,8 @@
         <w:fldChar w:fldCharType="end"/>
       </w:r>
       <w:r>
-        <w:t xml:space="preserve">: Loss vs </w:t>
-      </w:r>
-      <w:proofErr w:type="gramStart"/>
-      <w:r>
-        <w:t>Epochs</w:t>
-      </w:r>
-      <w:proofErr w:type="gramEnd"/>
+        <w:t>: Loss vs Epochs</w:t>
+      </w:r>
     </w:p>
     <w:p>
       <w:pPr>
@@ -3026,15 +2634,7 @@
         <w:fldChar w:fldCharType="end"/>
       </w:r>
       <w:r>
-        <w:t xml:space="preserve">: </w:t>
-      </w:r>
-      <w:proofErr w:type="gramStart"/>
-      <w:r>
-        <w:t>AR(</w:t>
-      </w:r>
-      <w:proofErr w:type="gramEnd"/>
-      <w:r>
-        <w:t>1) model</w:t>
+        <w:t>: AR(1) model</w:t>
       </w:r>
     </w:p>
     <w:p>
@@ -3070,7 +2670,13 @@
         </w:tabs>
       </w:pPr>
       <w:r>
-        <w:t>Although the relationship between the features and the label are non-linear, more can be done to predict for non-outliers. The spike indicated in previous can be taken out and more time series analysis can be applied to find more seasonality in air quality. Of course, the goal of the project is to predict safe (and unsafe) levels of air due to wildfires, so adding more datasets that use wildfires can also be done. Many things in nature have seasonality, so implementing another model that predicts the seasonality of wildfires can also be done but is surely outside the scope of this current project.</w:t>
+        <w:t xml:space="preserve">Although the relationship between the features and the label are non-linear, more can be done to predict for non-outliers. The spike </w:t>
+      </w:r>
+      <w:r>
+        <w:t xml:space="preserve">in PM2.5 </w:t>
+      </w:r>
+      <w:r>
+        <w:t>can be taken out and more time series analysis can be applied to find more seasonality in air quality. Of course, the goal of the project is to predict safe (and unsafe) levels of air due to wildfires, so adding more datasets that use wildfires can also be done. Many things in nature have seasonality, so implementing another model that predicts the seasonality of wildfires can also be done but is surely outside the scope of this current project.</w:t>
       </w:r>
     </w:p>
     <w:p>

</xml_diff>